<commit_message>
added all files to master brancg
</commit_message>
<xml_diff>
--- a/Assign2ContributionSheet.docx
+++ b/Assign2ContributionSheet.docx
@@ -1,6 +1,6 @@
 
 <file path=word/document.xml><?xml version="1.0" encoding="utf-8"?>
-<w:document xmlns:wpc="http://schemas.microsoft.com/office/word/2010/wordprocessingCanvas" xmlns:cx="http://schemas.microsoft.com/office/drawing/2014/chartex" xmlns:cx1="http://schemas.microsoft.com/office/drawing/2015/9/8/chartex" xmlns:cx2="http://schemas.microsoft.com/office/drawing/2015/10/21/chartex" xmlns:cx3="http://schemas.microsoft.com/office/drawing/2016/5/9/chartex" xmlns:cx4="http://schemas.microsoft.com/office/drawing/2016/5/10/chartex" xmlns:cx5="http://schemas.microsoft.com/office/drawing/2016/5/11/chartex" xmlns:cx6="http://schemas.microsoft.com/office/drawing/2016/5/12/chartex" xmlns:cx7="http://schemas.microsoft.com/office/drawing/2016/5/13/chartex" xmlns:cx8="http://schemas.microsoft.com/office/drawing/2016/5/14/chartex" xmlns:mc="http://schemas.openxmlformats.org/markup-compatibility/2006" xmlns:aink="http://schemas.microsoft.com/office/drawing/2016/ink" xmlns:am3d="http://schemas.microsoft.com/office/drawing/2017/model3d" xmlns:o="urn:schemas-microsoft-com:office:office" xmlns:r="http://schemas.openxmlformats.org/officeDocument/2006/relationships" xmlns:m="http://schemas.openxmlformats.org/officeDocument/2006/math" xmlns:v="urn:schemas-microsoft-com:vml" xmlns:wp14="http://schemas.microsoft.com/office/word/2010/wordprocessingDrawing" xmlns:wp="http://schemas.openxmlformats.org/drawingml/2006/wordprocessingDrawing" xmlns:w10="urn:schemas-microsoft-com:office:word" xmlns:w="http://schemas.openxmlformats.org/wordprocessingml/2006/main" xmlns:w14="http://schemas.microsoft.com/office/word/2010/wordml" xmlns:w15="http://schemas.microsoft.com/office/word/2012/wordml" xmlns:w16cex="http://schemas.microsoft.com/office/word/2018/wordml/cex" xmlns:w16cid="http://schemas.microsoft.com/office/word/2016/wordml/cid" xmlns:w16="http://schemas.microsoft.com/office/word/2018/wordml" xmlns:w16se="http://schemas.microsoft.com/office/word/2015/wordml/symex" xmlns:wpg="http://schemas.microsoft.com/office/word/2010/wordprocessingGroup" xmlns:wpi="http://schemas.microsoft.com/office/word/2010/wordprocessingInk" xmlns:wne="http://schemas.microsoft.com/office/word/2006/wordml" xmlns:wps="http://schemas.microsoft.com/office/word/2010/wordprocessingShape" mc:Ignorable="w14 w15 w16se w16cid w16 w16cex wp14">
+<w:document xmlns:wpc="http://schemas.microsoft.com/office/word/2010/wordprocessingCanvas" xmlns:cx="http://schemas.microsoft.com/office/drawing/2014/chartex" xmlns:cx1="http://schemas.microsoft.com/office/drawing/2015/9/8/chartex" xmlns:cx2="http://schemas.microsoft.com/office/drawing/2015/10/21/chartex" xmlns:cx3="http://schemas.microsoft.com/office/drawing/2016/5/9/chartex" xmlns:cx4="http://schemas.microsoft.com/office/drawing/2016/5/10/chartex" xmlns:cx5="http://schemas.microsoft.com/office/drawing/2016/5/11/chartex" xmlns:cx6="http://schemas.microsoft.com/office/drawing/2016/5/12/chartex" xmlns:cx7="http://schemas.microsoft.com/office/drawing/2016/5/13/chartex" xmlns:cx8="http://schemas.microsoft.com/office/drawing/2016/5/14/chartex" xmlns:mc="http://schemas.openxmlformats.org/markup-compatibility/2006" xmlns:aink="http://schemas.microsoft.com/office/drawing/2016/ink" xmlns:am3d="http://schemas.microsoft.com/office/drawing/2017/model3d" xmlns:o="urn:schemas-microsoft-com:office:office" xmlns:r="http://schemas.openxmlformats.org/officeDocument/2006/relationships" xmlns:m="http://schemas.openxmlformats.org/officeDocument/2006/math" xmlns:v="urn:schemas-microsoft-com:vml" xmlns:wp14="http://schemas.microsoft.com/office/word/2010/wordprocessingDrawing" xmlns:wp="http://schemas.openxmlformats.org/drawingml/2006/wordprocessingDrawing" xmlns:w10="urn:schemas-microsoft-com:office:word" xmlns:w="http://schemas.openxmlformats.org/wordprocessingml/2006/main" xmlns:w14="http://schemas.microsoft.com/office/word/2010/wordml" xmlns:w15="http://schemas.microsoft.com/office/word/2012/wordml" xmlns:w16cex="http://schemas.microsoft.com/office/word/2018/wordml/cex" xmlns:w16cid="http://schemas.microsoft.com/office/word/2016/wordml/cid" xmlns:w16="http://schemas.microsoft.com/office/word/2018/wordml" xmlns:w16sdtdh="http://schemas.microsoft.com/office/word/2020/wordml/sdtdatahash" xmlns:w16se="http://schemas.microsoft.com/office/word/2015/wordml/symex" xmlns:wpg="http://schemas.microsoft.com/office/word/2010/wordprocessingGroup" xmlns:wpi="http://schemas.microsoft.com/office/word/2010/wordprocessingInk" xmlns:wne="http://schemas.microsoft.com/office/word/2006/wordml" xmlns:wps="http://schemas.microsoft.com/office/word/2010/wordprocessingShape" mc:Ignorable="w14 w15 w16se w16cid w16 w16cex w16sdtdh wp14">
   <w:body>
     <w:p>
       <w:pPr>
@@ -40,8 +40,6 @@
         </w:rPr>
         <w:t>2</w:t>
       </w:r>
-      <w:bookmarkStart w:id="0" w:name="_GoBack"/>
-      <w:bookmarkEnd w:id="0"/>
     </w:p>
     <w:p>
       <w:pPr>
@@ -80,10 +78,10 @@
         <w:tblW w:w="9638" w:type="dxa"/>
         <w:tblInd w:w="55" w:type="dxa"/>
         <w:tblBorders>
-          <w:top w:val="single" w:sz="2" w:space="0" w:color="000000"/>
-          <w:left w:val="single" w:sz="2" w:space="0" w:color="000000"/>
-          <w:bottom w:val="single" w:sz="2" w:space="0" w:color="000000"/>
-          <w:insideH w:val="single" w:sz="2" w:space="0" w:color="000000"/>
+          <w:top w:val="single" w:color="000000" w:sz="2" w:space="0"/>
+          <w:left w:val="single" w:color="000000" w:sz="2" w:space="0"/>
+          <w:bottom w:val="single" w:color="000000" w:sz="2" w:space="0"/>
+          <w:insideH w:val="single" w:color="000000" w:sz="2" w:space="0"/>
         </w:tblBorders>
         <w:tblCellMar>
           <w:top w:w="55" w:type="dxa"/>
@@ -104,9 +102,9 @@
           <w:tcPr>
             <w:tcW w:w="2667" w:type="dxa"/>
             <w:tcBorders>
-              <w:top w:val="single" w:sz="2" w:space="0" w:color="000000"/>
-              <w:left w:val="single" w:sz="2" w:space="0" w:color="000000"/>
-              <w:bottom w:val="single" w:sz="2" w:space="0" w:color="000000"/>
+              <w:top w:val="single" w:color="000000" w:themeColor="text1" w:sz="2" w:space="0"/>
+              <w:left w:val="single" w:color="000000" w:themeColor="text1" w:sz="2" w:space="0"/>
+              <w:bottom w:val="single" w:color="000000" w:themeColor="text1" w:sz="2" w:space="0"/>
             </w:tcBorders>
             <w:shd w:val="clear" w:color="auto" w:fill="auto"/>
             <w:tcMar>
@@ -134,9 +132,9 @@
           <w:tcPr>
             <w:tcW w:w="1812" w:type="dxa"/>
             <w:tcBorders>
-              <w:top w:val="single" w:sz="2" w:space="0" w:color="000000"/>
-              <w:left w:val="single" w:sz="2" w:space="0" w:color="000000"/>
-              <w:bottom w:val="single" w:sz="2" w:space="0" w:color="000000"/>
+              <w:top w:val="single" w:color="000000" w:themeColor="text1" w:sz="2" w:space="0"/>
+              <w:left w:val="single" w:color="000000" w:themeColor="text1" w:sz="2" w:space="0"/>
+              <w:bottom w:val="single" w:color="000000" w:themeColor="text1" w:sz="2" w:space="0"/>
             </w:tcBorders>
             <w:shd w:val="clear" w:color="auto" w:fill="auto"/>
             <w:tcMar>
@@ -164,9 +162,9 @@
           <w:tcPr>
             <w:tcW w:w="1868" w:type="dxa"/>
             <w:tcBorders>
-              <w:top w:val="single" w:sz="2" w:space="0" w:color="000000"/>
-              <w:left w:val="single" w:sz="2" w:space="0" w:color="000000"/>
-              <w:bottom w:val="single" w:sz="2" w:space="0" w:color="000000"/>
+              <w:top w:val="single" w:color="000000" w:themeColor="text1" w:sz="2" w:space="0"/>
+              <w:left w:val="single" w:color="000000" w:themeColor="text1" w:sz="2" w:space="0"/>
+              <w:bottom w:val="single" w:color="000000" w:themeColor="text1" w:sz="2" w:space="0"/>
             </w:tcBorders>
             <w:shd w:val="clear" w:color="auto" w:fill="auto"/>
             <w:tcMar>
@@ -194,10 +192,10 @@
           <w:tcPr>
             <w:tcW w:w="3291" w:type="dxa"/>
             <w:tcBorders>
-              <w:top w:val="single" w:sz="2" w:space="0" w:color="000000"/>
-              <w:left w:val="single" w:sz="2" w:space="0" w:color="000000"/>
-              <w:bottom w:val="single" w:sz="2" w:space="0" w:color="000000"/>
-              <w:right w:val="single" w:sz="2" w:space="0" w:color="000000"/>
+              <w:top w:val="single" w:color="000000" w:themeColor="text1" w:sz="2" w:space="0"/>
+              <w:left w:val="single" w:color="000000" w:themeColor="text1" w:sz="2" w:space="0"/>
+              <w:bottom w:val="single" w:color="000000" w:themeColor="text1" w:sz="2" w:space="0"/>
+              <w:right w:val="single" w:color="000000" w:themeColor="text1" w:sz="2" w:space="0"/>
             </w:tcBorders>
             <w:shd w:val="clear" w:color="auto" w:fill="auto"/>
             <w:tcMar>
@@ -227,8 +225,8 @@
           <w:tcPr>
             <w:tcW w:w="2667" w:type="dxa"/>
             <w:tcBorders>
-              <w:left w:val="single" w:sz="2" w:space="0" w:color="000000"/>
-              <w:bottom w:val="single" w:sz="2" w:space="0" w:color="000000"/>
+              <w:left w:val="single" w:color="000000" w:themeColor="text1" w:sz="2" w:space="0"/>
+              <w:bottom w:val="single" w:color="000000" w:themeColor="text1" w:sz="2" w:space="0"/>
             </w:tcBorders>
             <w:shd w:val="clear" w:color="auto" w:fill="auto"/>
             <w:tcMar>
@@ -239,14 +237,27 @@
             <w:pPr>
               <w:pStyle w:val="TableContents"/>
             </w:pPr>
+            <w:proofErr w:type="spellStart"/>
+            <w:r>
+              <w:t>Dulguun</w:t>
+            </w:r>
+            <w:proofErr w:type="spellEnd"/>
+            <w:r>
+              <w:t xml:space="preserve"> </w:t>
+            </w:r>
+            <w:proofErr w:type="spellStart"/>
+            <w:r>
+              <w:t>Bayarmaa</w:t>
+            </w:r>
+            <w:proofErr w:type="spellEnd"/>
           </w:p>
         </w:tc>
         <w:tc>
           <w:tcPr>
             <w:tcW w:w="1812" w:type="dxa"/>
             <w:tcBorders>
-              <w:left w:val="single" w:sz="2" w:space="0" w:color="000000"/>
-              <w:bottom w:val="single" w:sz="2" w:space="0" w:color="000000"/>
+              <w:left w:val="single" w:color="000000" w:themeColor="text1" w:sz="2" w:space="0"/>
+              <w:bottom w:val="single" w:color="000000" w:themeColor="text1" w:sz="2" w:space="0"/>
             </w:tcBorders>
             <w:shd w:val="clear" w:color="auto" w:fill="auto"/>
             <w:tcMar>
@@ -257,14 +268,17 @@
             <w:pPr>
               <w:pStyle w:val="TableContents"/>
             </w:pPr>
+            <w:r>
+              <w:t>s3761982</w:t>
+            </w:r>
           </w:p>
         </w:tc>
         <w:tc>
           <w:tcPr>
             <w:tcW w:w="1868" w:type="dxa"/>
             <w:tcBorders>
-              <w:left w:val="single" w:sz="2" w:space="0" w:color="000000"/>
-              <w:bottom w:val="single" w:sz="2" w:space="0" w:color="000000"/>
+              <w:left w:val="single" w:color="000000" w:themeColor="text1" w:sz="2" w:space="0"/>
+              <w:bottom w:val="single" w:color="000000" w:themeColor="text1" w:sz="2" w:space="0"/>
             </w:tcBorders>
             <w:shd w:val="clear" w:color="auto" w:fill="auto"/>
             <w:tcMar>
@@ -275,15 +289,55 @@
             <w:pPr>
               <w:pStyle w:val="TableContents"/>
             </w:pPr>
+            <w:r>
+              <w:t>50%</w:t>
+            </w:r>
           </w:p>
         </w:tc>
         <w:tc>
           <w:tcPr>
             <w:tcW w:w="3291" w:type="dxa"/>
             <w:tcBorders>
-              <w:left w:val="single" w:sz="2" w:space="0" w:color="000000"/>
-              <w:bottom w:val="single" w:sz="2" w:space="0" w:color="000000"/>
-              <w:right w:val="single" w:sz="2" w:space="0" w:color="000000"/>
+              <w:left w:val="single" w:color="000000" w:themeColor="text1" w:sz="2" w:space="0"/>
+              <w:bottom w:val="single" w:color="000000" w:themeColor="text1" w:sz="2" w:space="0"/>
+              <w:right w:val="single" w:color="000000" w:themeColor="text1" w:sz="2" w:space="0"/>
+            </w:tcBorders>
+            <w:shd w:val="clear" w:color="auto" w:fill="auto"/>
+            <w:tcMar>
+              <w:left w:w="54" w:type="dxa"/>
+            </w:tcMar>
+          </w:tcPr>
+          <w:p>
+            <w:pPr>
+              <w:pStyle w:val="TableContents"/>
+              <w:rPr>
+                <w:rFonts w:ascii="Brush Script MT" w:hAnsi="Brush Script MT"/>
+              </w:rPr>
+            </w:pPr>
+            <w:proofErr w:type="spellStart"/>
+            <w:r>
+              <w:rPr>
+                <w:rFonts w:ascii="Brush Script MT" w:hAnsi="Brush Script MT"/>
+              </w:rPr>
+              <w:t>Dulguun</w:t>
+            </w:r>
+            <w:proofErr w:type="spellEnd"/>
+            <w:r>
+              <w:rPr>
+                <w:rFonts w:ascii="Brush Script MT" w:hAnsi="Brush Script MT"/>
+              </w:rPr>
+              <w:t xml:space="preserve"> B</w:t>
+            </w:r>
+          </w:p>
+        </w:tc>
+      </w:tr>
+      <w:tr>
+        <w:tc>
+          <w:tcPr>
+            <w:tcW w:w="2667" w:type="dxa"/>
+            <w:tcBorders>
+              <w:left w:val="single" w:color="000000" w:themeColor="text1" w:sz="2" w:space="0"/>
+              <w:bottom w:val="single" w:color="000000" w:themeColor="text1" w:sz="2" w:space="0"/>
             </w:tcBorders>
             <w:shd w:val="clear" w:color="auto" w:fill="auto"/>
             <w:tcMar>
@@ -294,16 +348,27 @@
             <w:pPr>
               <w:pStyle w:val="TableContents"/>
             </w:pPr>
+            <w:proofErr w:type="spellStart"/>
+            <w:r>
+              <w:t>Monkolsophearith</w:t>
+            </w:r>
+            <w:proofErr w:type="spellEnd"/>
+            <w:r>
+              <w:t xml:space="preserve"> </w:t>
+            </w:r>
+            <w:proofErr w:type="spellStart"/>
+            <w:r>
+              <w:t>Prum</w:t>
+            </w:r>
+            <w:proofErr w:type="spellEnd"/>
           </w:p>
         </w:tc>
-      </w:tr>
-      <w:tr>
         <w:tc>
           <w:tcPr>
-            <w:tcW w:w="2667" w:type="dxa"/>
+            <w:tcW w:w="1812" w:type="dxa"/>
             <w:tcBorders>
-              <w:left w:val="single" w:sz="2" w:space="0" w:color="000000"/>
-              <w:bottom w:val="single" w:sz="2" w:space="0" w:color="000000"/>
+              <w:left w:val="single" w:color="000000" w:themeColor="text1" w:sz="2" w:space="0"/>
+              <w:bottom w:val="single" w:color="000000" w:themeColor="text1" w:sz="2" w:space="0"/>
             </w:tcBorders>
             <w:shd w:val="clear" w:color="auto" w:fill="auto"/>
             <w:tcMar>
@@ -314,14 +379,17 @@
             <w:pPr>
               <w:pStyle w:val="TableContents"/>
             </w:pPr>
+            <w:r>
+              <w:t>s3848409</w:t>
+            </w:r>
           </w:p>
         </w:tc>
         <w:tc>
           <w:tcPr>
-            <w:tcW w:w="1812" w:type="dxa"/>
+            <w:tcW w:w="1868" w:type="dxa"/>
             <w:tcBorders>
-              <w:left w:val="single" w:sz="2" w:space="0" w:color="000000"/>
-              <w:bottom w:val="single" w:sz="2" w:space="0" w:color="000000"/>
+              <w:left w:val="single" w:color="000000" w:themeColor="text1" w:sz="2" w:space="0"/>
+              <w:bottom w:val="single" w:color="000000" w:themeColor="text1" w:sz="2" w:space="0"/>
             </w:tcBorders>
             <w:shd w:val="clear" w:color="auto" w:fill="auto"/>
             <w:tcMar>
@@ -332,14 +400,18 @@
             <w:pPr>
               <w:pStyle w:val="TableContents"/>
             </w:pPr>
+            <w:r>
+              <w:t>50%</w:t>
+            </w:r>
           </w:p>
         </w:tc>
         <w:tc>
           <w:tcPr>
-            <w:tcW w:w="1868" w:type="dxa"/>
+            <w:tcW w:w="3291" w:type="dxa"/>
             <w:tcBorders>
-              <w:left w:val="single" w:sz="2" w:space="0" w:color="000000"/>
-              <w:bottom w:val="single" w:sz="2" w:space="0" w:color="000000"/>
+              <w:left w:val="single" w:color="000000" w:themeColor="text1" w:sz="2" w:space="0"/>
+              <w:bottom w:val="single" w:color="000000" w:themeColor="text1" w:sz="2" w:space="0"/>
+              <w:right w:val="single" w:color="000000" w:themeColor="text1" w:sz="2" w:space="0"/>
             </w:tcBorders>
             <w:shd w:val="clear" w:color="auto" w:fill="auto"/>
             <w:tcMar>
@@ -349,33 +421,23 @@
           <w:p>
             <w:pPr>
               <w:pStyle w:val="TableContents"/>
+              <w:rPr>
+                <w:rFonts w:ascii="Brush Script MT" w:hAnsi="Brush Script MT"/>
+              </w:rPr>
             </w:pPr>
-          </w:p>
-        </w:tc>
-        <w:tc>
-          <w:tcPr>
-            <w:tcW w:w="3291" w:type="dxa"/>
-            <w:tcBorders>
-              <w:left w:val="single" w:sz="2" w:space="0" w:color="000000"/>
-              <w:bottom w:val="single" w:sz="2" w:space="0" w:color="000000"/>
-              <w:right w:val="single" w:sz="2" w:space="0" w:color="000000"/>
-            </w:tcBorders>
-            <w:shd w:val="clear" w:color="auto" w:fill="auto"/>
-            <w:tcMar>
-              <w:left w:w="54" w:type="dxa"/>
-            </w:tcMar>
-          </w:tcPr>
-          <w:p>
-            <w:pPr>
-              <w:pStyle w:val="TableContents"/>
-            </w:pPr>
+            <w:r>
+              <w:rPr>
+                <w:rFonts w:ascii="Brush Script MT" w:hAnsi="Brush Script MT"/>
+              </w:rPr>
+              <w:t>P.Phearith</w:t>
+            </w:r>
           </w:p>
         </w:tc>
       </w:tr>
     </w:tbl>
     <w:p/>
     <w:sectPr>
-      <w:pgSz w:w="11906" w:h="16838"/>
+      <w:pgSz w:w="11906" w:h="16838" w:orient="portrait"/>
       <w:pgMar w:top="1134" w:right="1134" w:bottom="1134" w:left="1134" w:header="0" w:footer="0" w:gutter="0"/>
       <w:cols w:space="720"/>
       <w:formProt w:val="0"/>
@@ -385,11 +447,11 @@
 </file>
 
 <file path=word/styles.xml><?xml version="1.0" encoding="utf-8"?>
-<w:styles xmlns:mc="http://schemas.openxmlformats.org/markup-compatibility/2006" xmlns:r="http://schemas.openxmlformats.org/officeDocument/2006/relationships" xmlns:w="http://schemas.openxmlformats.org/wordprocessingml/2006/main" xmlns:w14="http://schemas.microsoft.com/office/word/2010/wordml" xmlns:w15="http://schemas.microsoft.com/office/word/2012/wordml" xmlns:w16cex="http://schemas.microsoft.com/office/word/2018/wordml/cex" xmlns:w16cid="http://schemas.microsoft.com/office/word/2016/wordml/cid" xmlns:w16="http://schemas.microsoft.com/office/word/2018/wordml" xmlns:w16se="http://schemas.microsoft.com/office/word/2015/wordml/symex" mc:Ignorable="w14 w15 w16se w16cid w16 w16cex">
+<w:styles xmlns:mc="http://schemas.openxmlformats.org/markup-compatibility/2006" xmlns:r="http://schemas.openxmlformats.org/officeDocument/2006/relationships" xmlns:w="http://schemas.openxmlformats.org/wordprocessingml/2006/main" xmlns:w14="http://schemas.microsoft.com/office/word/2010/wordml" xmlns:w15="http://schemas.microsoft.com/office/word/2012/wordml" xmlns:w16cex="http://schemas.microsoft.com/office/word/2018/wordml/cex" xmlns:w16cid="http://schemas.microsoft.com/office/word/2016/wordml/cid" xmlns:w16="http://schemas.microsoft.com/office/word/2018/wordml" xmlns:w16sdtdh="http://schemas.microsoft.com/office/word/2020/wordml/sdtdatahash" xmlns:w16se="http://schemas.microsoft.com/office/word/2015/wordml/symex" mc:Ignorable="w14 w15 w16se w16cid w16 w16cex w16sdtdh">
   <w:docDefaults>
     <w:rPrDefault>
       <w:rPr>
-        <w:rFonts w:ascii="Liberation Serif" w:eastAsiaTheme="minorEastAsia" w:hAnsi="Liberation Serif" w:cs="FreeSans"/>
+        <w:rFonts w:ascii="Liberation Serif" w:hAnsi="Liberation Serif" w:cs="FreeSans" w:eastAsiaTheme="minorEastAsia"/>
         <w:sz w:val="24"/>
         <w:szCs w:val="24"/>
         <w:lang w:val="en-AU" w:eastAsia="zh-CN" w:bidi="hi-IN"/>
@@ -400,14 +462,14 @@
   <w:latentStyles w:defLockedState="0" w:defUIPriority="99" w:defSemiHidden="0" w:defUnhideWhenUsed="0" w:defQFormat="0" w:count="376">
     <w:lsdException w:name="Normal" w:uiPriority="0" w:qFormat="1"/>
     <w:lsdException w:name="heading 1" w:uiPriority="9" w:qFormat="1"/>
-    <w:lsdException w:name="heading 2" w:semiHidden="1" w:uiPriority="9" w:unhideWhenUsed="1" w:qFormat="1"/>
-    <w:lsdException w:name="heading 3" w:semiHidden="1" w:uiPriority="9" w:unhideWhenUsed="1" w:qFormat="1"/>
-    <w:lsdException w:name="heading 4" w:semiHidden="1" w:uiPriority="9" w:unhideWhenUsed="1" w:qFormat="1"/>
-    <w:lsdException w:name="heading 5" w:semiHidden="1" w:uiPriority="9" w:unhideWhenUsed="1" w:qFormat="1"/>
-    <w:lsdException w:name="heading 6" w:semiHidden="1" w:uiPriority="9" w:unhideWhenUsed="1" w:qFormat="1"/>
-    <w:lsdException w:name="heading 7" w:semiHidden="1" w:uiPriority="9" w:unhideWhenUsed="1" w:qFormat="1"/>
-    <w:lsdException w:name="heading 8" w:semiHidden="1" w:uiPriority="9" w:unhideWhenUsed="1" w:qFormat="1"/>
-    <w:lsdException w:name="heading 9" w:semiHidden="1" w:uiPriority="9" w:unhideWhenUsed="1" w:qFormat="1"/>
+    <w:lsdException w:name="heading 2" w:uiPriority="9" w:semiHidden="1" w:unhideWhenUsed="1" w:qFormat="1"/>
+    <w:lsdException w:name="heading 3" w:uiPriority="9" w:semiHidden="1" w:unhideWhenUsed="1" w:qFormat="1"/>
+    <w:lsdException w:name="heading 4" w:uiPriority="9" w:semiHidden="1" w:unhideWhenUsed="1" w:qFormat="1"/>
+    <w:lsdException w:name="heading 5" w:uiPriority="9" w:semiHidden="1" w:unhideWhenUsed="1" w:qFormat="1"/>
+    <w:lsdException w:name="heading 6" w:uiPriority="9" w:semiHidden="1" w:unhideWhenUsed="1" w:qFormat="1"/>
+    <w:lsdException w:name="heading 7" w:uiPriority="9" w:semiHidden="1" w:unhideWhenUsed="1" w:qFormat="1"/>
+    <w:lsdException w:name="heading 8" w:uiPriority="9" w:semiHidden="1" w:unhideWhenUsed="1" w:qFormat="1"/>
+    <w:lsdException w:name="heading 9" w:uiPriority="9" w:semiHidden="1" w:unhideWhenUsed="1" w:qFormat="1"/>
     <w:lsdException w:name="index 1" w:semiHidden="1" w:unhideWhenUsed="1"/>
     <w:lsdException w:name="index 2" w:semiHidden="1" w:unhideWhenUsed="1"/>
     <w:lsdException w:name="index 3" w:semiHidden="1" w:unhideWhenUsed="1"/>
@@ -417,22 +479,22 @@
     <w:lsdException w:name="index 7" w:semiHidden="1" w:unhideWhenUsed="1"/>
     <w:lsdException w:name="index 8" w:semiHidden="1" w:unhideWhenUsed="1"/>
     <w:lsdException w:name="index 9" w:semiHidden="1" w:unhideWhenUsed="1"/>
-    <w:lsdException w:name="toc 1" w:semiHidden="1" w:uiPriority="39" w:unhideWhenUsed="1"/>
-    <w:lsdException w:name="toc 2" w:semiHidden="1" w:uiPriority="39" w:unhideWhenUsed="1"/>
-    <w:lsdException w:name="toc 3" w:semiHidden="1" w:uiPriority="39" w:unhideWhenUsed="1"/>
-    <w:lsdException w:name="toc 4" w:semiHidden="1" w:uiPriority="39" w:unhideWhenUsed="1"/>
-    <w:lsdException w:name="toc 5" w:semiHidden="1" w:uiPriority="39" w:unhideWhenUsed="1"/>
-    <w:lsdException w:name="toc 6" w:semiHidden="1" w:uiPriority="39" w:unhideWhenUsed="1"/>
-    <w:lsdException w:name="toc 7" w:semiHidden="1" w:uiPriority="39" w:unhideWhenUsed="1"/>
-    <w:lsdException w:name="toc 8" w:semiHidden="1" w:uiPriority="39" w:unhideWhenUsed="1"/>
-    <w:lsdException w:name="toc 9" w:semiHidden="1" w:uiPriority="39" w:unhideWhenUsed="1"/>
+    <w:lsdException w:name="toc 1" w:uiPriority="39" w:semiHidden="1" w:unhideWhenUsed="1"/>
+    <w:lsdException w:name="toc 2" w:uiPriority="39" w:semiHidden="1" w:unhideWhenUsed="1"/>
+    <w:lsdException w:name="toc 3" w:uiPriority="39" w:semiHidden="1" w:unhideWhenUsed="1"/>
+    <w:lsdException w:name="toc 4" w:uiPriority="39" w:semiHidden="1" w:unhideWhenUsed="1"/>
+    <w:lsdException w:name="toc 5" w:uiPriority="39" w:semiHidden="1" w:unhideWhenUsed="1"/>
+    <w:lsdException w:name="toc 6" w:uiPriority="39" w:semiHidden="1" w:unhideWhenUsed="1"/>
+    <w:lsdException w:name="toc 7" w:uiPriority="39" w:semiHidden="1" w:unhideWhenUsed="1"/>
+    <w:lsdException w:name="toc 8" w:uiPriority="39" w:semiHidden="1" w:unhideWhenUsed="1"/>
+    <w:lsdException w:name="toc 9" w:uiPriority="39" w:semiHidden="1" w:unhideWhenUsed="1"/>
     <w:lsdException w:name="Normal Indent" w:semiHidden="1" w:unhideWhenUsed="1"/>
     <w:lsdException w:name="footnote text" w:semiHidden="1" w:unhideWhenUsed="1"/>
     <w:lsdException w:name="annotation text" w:semiHidden="1" w:unhideWhenUsed="1"/>
     <w:lsdException w:name="header" w:semiHidden="1" w:unhideWhenUsed="1"/>
     <w:lsdException w:name="footer" w:semiHidden="1" w:unhideWhenUsed="1"/>
     <w:lsdException w:name="index heading" w:semiHidden="1" w:unhideWhenUsed="1"/>
-    <w:lsdException w:name="caption" w:semiHidden="1" w:uiPriority="35" w:unhideWhenUsed="1" w:qFormat="1"/>
+    <w:lsdException w:name="caption" w:uiPriority="35" w:semiHidden="1" w:unhideWhenUsed="1" w:qFormat="1"/>
     <w:lsdException w:name="table of figures" w:semiHidden="1" w:unhideWhenUsed="1"/>
     <w:lsdException w:name="envelope address" w:semiHidden="1" w:unhideWhenUsed="1"/>
     <w:lsdException w:name="envelope return" w:semiHidden="1" w:unhideWhenUsed="1"/>
@@ -463,7 +525,7 @@
     <w:lsdException w:name="Title" w:uiPriority="10" w:qFormat="1"/>
     <w:lsdException w:name="Closing" w:semiHidden="1" w:unhideWhenUsed="1"/>
     <w:lsdException w:name="Signature" w:semiHidden="1" w:unhideWhenUsed="1"/>
-    <w:lsdException w:name="Default Paragraph Font" w:semiHidden="1" w:uiPriority="1" w:unhideWhenUsed="1"/>
+    <w:lsdException w:name="Default Paragraph Font" w:uiPriority="1" w:semiHidden="1" w:unhideWhenUsed="1"/>
     <w:lsdException w:name="Body Text" w:semiHidden="1" w:unhideWhenUsed="1"/>
     <w:lsdException w:name="Body Text Indent" w:semiHidden="1" w:unhideWhenUsed="1"/>
     <w:lsdException w:name="List Continue" w:semiHidden="1" w:unhideWhenUsed="1"/>
@@ -663,13 +725,8 @@
     <w:lsdException w:name="Subtle Reference" w:uiPriority="31" w:qFormat="1"/>
     <w:lsdException w:name="Intense Reference" w:uiPriority="32" w:qFormat="1"/>
     <w:lsdException w:name="Book Title" w:uiPriority="33" w:qFormat="1"/>
-    <w:lsdException w:name="Bibliography" w:semiHidden="1" w:uiPriority="37" w:unhideWhenUsed="1"/>
-    <w:lsdException w:name="TOC Heading" w:semiHidden="1" w:uiPriority="39" w:unhideWhenUsed="1" w:qFormat="1"/>
-    <w:lsdException w:name="Plain Table 5" w:semiHidden="1" w:unhideWhenUsed="1"/>
-    <w:lsdException w:name="Grid Table Light" w:semiHidden="1" w:unhideWhenUsed="1"/>
-    <w:lsdException w:name="Grid Table 1 Light" w:semiHidden="1" w:unhideWhenUsed="1"/>
-    <w:lsdException w:name="Grid Table 2" w:semiHidden="1" w:unhideWhenUsed="1"/>
-    <w:lsdException w:name="Grid Table 3" w:semiHidden="1" w:unhideWhenUsed="1"/>
+    <w:lsdException w:name="Bibliography" w:uiPriority="37" w:semiHidden="1" w:unhideWhenUsed="1"/>
+    <w:lsdException w:name="TOC Heading" w:uiPriority="39" w:semiHidden="1" w:unhideWhenUsed="1" w:qFormat="1"/>
     <w:lsdException w:name="Grid Table 4" w:uiPriority="49"/>
     <w:lsdException w:name="Grid Table 5 Dark" w:uiPriority="50"/>
     <w:lsdException w:name="Grid Table 6 Colorful" w:uiPriority="51"/>
@@ -771,7 +828,7 @@
     <w:lsdException w:name="Unresolved Mention" w:semiHidden="1" w:unhideWhenUsed="1"/>
     <w:lsdException w:name="Smart Link" w:semiHidden="1" w:unhideWhenUsed="1"/>
   </w:latentStyles>
-  <w:style w:type="paragraph" w:default="1" w:styleId="Normal">
+  <w:style w:type="paragraph" w:styleId="Normal" w:default="1">
     <w:name w:val="Normal"/>
     <w:qFormat/>
     <w:pPr>
@@ -781,13 +838,13 @@
       <w:rFonts w:eastAsia="Droid Sans Fallback"/>
     </w:rPr>
   </w:style>
-  <w:style w:type="character" w:default="1" w:styleId="DefaultParagraphFont">
+  <w:style w:type="character" w:styleId="DefaultParagraphFont" w:default="1">
     <w:name w:val="Default Paragraph Font"/>
     <w:uiPriority w:val="1"/>
     <w:semiHidden/>
     <w:unhideWhenUsed/>
   </w:style>
-  <w:style w:type="table" w:default="1" w:styleId="TableNormal">
+  <w:style w:type="table" w:styleId="TableNormal" w:default="1">
     <w:name w:val="Normal Table"/>
     <w:uiPriority w:val="99"/>
     <w:semiHidden/>
@@ -802,13 +859,13 @@
       </w:tblCellMar>
     </w:tblPr>
   </w:style>
-  <w:style w:type="numbering" w:default="1" w:styleId="NoList">
+  <w:style w:type="numbering" w:styleId="NoList" w:default="1">
     <w:name w:val="No List"/>
     <w:uiPriority w:val="99"/>
     <w:semiHidden/>
     <w:unhideWhenUsed/>
   </w:style>
-  <w:style w:type="paragraph" w:customStyle="1" w:styleId="Heading">
+  <w:style w:type="paragraph" w:styleId="Heading" w:customStyle="1">
     <w:name w:val="Heading"/>
     <w:basedOn w:val="Normal"/>
     <w:next w:val="TextBody"/>
@@ -823,7 +880,7 @@
       <w:szCs w:val="28"/>
     </w:rPr>
   </w:style>
-  <w:style w:type="paragraph" w:customStyle="1" w:styleId="TextBody">
+  <w:style w:type="paragraph" w:styleId="TextBody" w:customStyle="1">
     <w:name w:val="Text Body"/>
     <w:basedOn w:val="Normal"/>
     <w:pPr>
@@ -834,7 +891,7 @@
     <w:name w:val="List"/>
     <w:basedOn w:val="TextBody"/>
   </w:style>
-  <w:style w:type="paragraph" w:customStyle="1" w:styleId="Caption1">
+  <w:style w:type="paragraph" w:styleId="Caption1" w:customStyle="1">
     <w:name w:val="Caption1"/>
     <w:basedOn w:val="Normal"/>
     <w:qFormat/>
@@ -847,7 +904,7 @@
       <w:iCs/>
     </w:rPr>
   </w:style>
-  <w:style w:type="paragraph" w:customStyle="1" w:styleId="Index">
+  <w:style w:type="paragraph" w:styleId="Index" w:customStyle="1">
     <w:name w:val="Index"/>
     <w:basedOn w:val="Normal"/>
     <w:qFormat/>
@@ -855,7 +912,7 @@
       <w:suppressLineNumbers/>
     </w:pPr>
   </w:style>
-  <w:style w:type="paragraph" w:customStyle="1" w:styleId="TableContents">
+  <w:style w:type="paragraph" w:styleId="TableContents" w:customStyle="1">
     <w:name w:val="Table Contents"/>
     <w:basedOn w:val="Normal"/>
     <w:qFormat/>

</xml_diff>